<commit_message>
Last update of the document
</commit_message>
<xml_diff>
--- a/Documentation/Design Document.docx
+++ b/Documentation/Design Document.docx
@@ -1,6 +1,6 @@
 
 <file path=word/document.xml><?xml version="1.0" encoding="utf-8"?>
-<w:document xmlns:wpc="http://schemas.microsoft.com/office/word/2010/wordprocessingCanvas" xmlns:mo="http://schemas.microsoft.com/office/mac/office/2008/main" xmlns:mc="http://schemas.openxmlformats.org/markup-compatibility/2006" xmlns:mv="urn:schemas-microsoft-com:mac:vml" xmlns:o="urn:schemas-microsoft-com:office:office" xmlns:r="http://schemas.openxmlformats.org/officeDocument/2006/relationships" xmlns:m="http://schemas.openxmlformats.org/officeDocument/2006/math" xmlns:v="urn:schemas-microsoft-com:vml" xmlns:wp14="http://schemas.microsoft.com/office/word/2010/wordprocessingDrawing" xmlns:wp="http://schemas.openxmlformats.org/drawingml/2006/wordprocessingDrawing" xmlns:w10="urn:schemas-microsoft-com:office:word" xmlns:w="http://schemas.openxmlformats.org/wordprocessingml/2006/main" xmlns:w14="http://schemas.microsoft.com/office/word/2010/wordml" xmlns:w15="http://schemas.microsoft.com/office/word/2012/wordml" xmlns:wpg="http://schemas.microsoft.com/office/word/2010/wordprocessingGroup" xmlns:wpi="http://schemas.microsoft.com/office/word/2010/wordprocessingInk" xmlns:wne="http://schemas.microsoft.com/office/word/2006/wordml" xmlns:wps="http://schemas.microsoft.com/office/word/2010/wordprocessingShape" mc:Ignorable="w14 w15 wp14">
+<w:document xmlns:wpc="http://schemas.microsoft.com/office/word/2010/wordprocessingCanvas" xmlns:mc="http://schemas.openxmlformats.org/markup-compatibility/2006" xmlns:o="urn:schemas-microsoft-com:office:office" xmlns:r="http://schemas.openxmlformats.org/officeDocument/2006/relationships" xmlns:m="http://schemas.openxmlformats.org/officeDocument/2006/math" xmlns:v="urn:schemas-microsoft-com:vml" xmlns:wp14="http://schemas.microsoft.com/office/word/2010/wordprocessingDrawing" xmlns:wp="http://schemas.openxmlformats.org/drawingml/2006/wordprocessingDrawing" xmlns:w10="urn:schemas-microsoft-com:office:word" xmlns:w="http://schemas.openxmlformats.org/wordprocessingml/2006/main" xmlns:w14="http://schemas.microsoft.com/office/word/2010/wordml" xmlns:w15="http://schemas.microsoft.com/office/word/2012/wordml" xmlns:wpg="http://schemas.microsoft.com/office/word/2010/wordprocessingGroup" xmlns:wpi="http://schemas.microsoft.com/office/word/2010/wordprocessingInk" xmlns:wne="http://schemas.microsoft.com/office/word/2006/wordml" xmlns:wps="http://schemas.microsoft.com/office/word/2010/wordprocessingShape" mc:Ignorable="w14 w15 wp14">
   <w:body>
     <w:sdt>
       <w:sdtPr>
@@ -365,9 +365,9 @@
               </mc:Choice>
               <mc:Fallback>
                 <w:pict>
-                  <v:group w14:anchorId="76011DB0" id="Group_x0020_119" o:spid="_x0000_s1026" style="position:absolute;margin-left:0;margin-top:0;width:539.6pt;height:719.9pt;z-index:-251657216;mso-width-percent:882;mso-height-percent:909;mso-position-horizontal:center;mso-position-horizontal-relative:page;mso-position-vertical:center;mso-position-vertical-relative:page;mso-width-percent:882;mso-height-percent:909" coordsize="6858000,9271750" o:gfxdata="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">
-                    <v:rect id="Rectangle_x0020_120" o:spid="_x0000_s1027" style="position:absolute;top:7315200;width:6858000;height:143182;visibility:visible;mso-wrap-style:square;v-text-anchor:middle" o:gfxdata="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" fillcolor="#ffc000 [3204]" stroked="f" strokeweight="1pt"/>
-                    <v:rect id="Rectangle_x0020_121" o:spid="_x0000_s1028" style="position:absolute;top:7439025;width:6858000;height:1832725;visibility:visible;mso-wrap-style:square;v-text-anchor:bottom" o:gfxdata="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" fillcolor="#a5d028 [3205]" stroked="f" strokeweight="1pt">
+                  <v:group w14:anchorId="76011DB0" id="Group 119" o:spid="_x0000_s1026" style="position:absolute;margin-left:0;margin-top:0;width:539.6pt;height:719.9pt;z-index:-251657216;mso-width-percent:882;mso-height-percent:909;mso-position-horizontal:center;mso-position-horizontal-relative:page;mso-position-vertical:center;mso-position-vertical-relative:page;mso-width-percent:882;mso-height-percent:909" coordsize="68580,92717" o:gfxdata="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">
+                    <v:rect id="Rectangle 120" o:spid="_x0000_s1027" style="position:absolute;top:73152;width:68580;height:1431;visibility:visible;mso-wrap-style:square;v-text-anchor:middle" o:gfxdata="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" fillcolor="#ffc000 [3204]" stroked="f" strokeweight="1pt"/>
+                    <v:rect id="Rectangle 121" o:spid="_x0000_s1028" style="position:absolute;top:74390;width:68580;height:18327;visibility:visible;mso-wrap-style:square;v-text-anchor:bottom" o:gfxdata="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" fillcolor="#a5d028 [3205]" stroked="f" strokeweight="1pt">
                       <v:textbox inset="36pt,14.4pt,36pt,36pt">
                         <w:txbxContent>
                           <w:sdt>
@@ -471,11 +471,11 @@
                         </w:txbxContent>
                       </v:textbox>
                     </v:rect>
-                    <v:shapetype id="_x0000_t202" coordsize="21600,21600" o:spt="202" path="m0,0l0,21600,21600,21600,21600,0xe">
+                    <v:shapetype id="_x0000_t202" coordsize="21600,21600" o:spt="202" path="m,l,21600r21600,l21600,xe">
                       <v:stroke joinstyle="miter"/>
                       <v:path gradientshapeok="t" o:connecttype="rect"/>
                     </v:shapetype>
-                    <v:shape id="Text_x0020_Box_x0020_122" o:spid="_x0000_s1029" type="#_x0000_t202" style="position:absolute;width:6858000;height:7315200;visibility:visible;mso-wrap-style:square;v-text-anchor:middle" o:gfxdata="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" filled="f" stroked="f" strokeweight=".5pt">
+                    <v:shape id="Text Box 122" o:spid="_x0000_s1029" type="#_x0000_t202" style="position:absolute;width:68580;height:73152;visibility:visible;mso-wrap-style:square;v-text-anchor:middle" o:gfxdata="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" filled="f" stroked="f" strokeweight=".5pt">
                       <v:textbox inset="36pt,36pt,36pt,36pt">
                         <w:txbxContent>
                           <w:sdt>
@@ -602,7 +602,12 @@
             <w:pStyle w:val="TOCHeading"/>
           </w:pPr>
           <w:r>
-            <w:t>Table of Contents</w:t>
+            <w:t>Table</w:t>
+          </w:r>
+          <w:bookmarkStart w:id="0" w:name="_GoBack"/>
+          <w:bookmarkEnd w:id="0"/>
+          <w:r>
+            <w:t xml:space="preserve"> of Contents</w:t>
           </w:r>
         </w:p>
         <w:p>
@@ -626,7 +631,7 @@
           <w:r>
             <w:fldChar w:fldCharType="separate"/>
           </w:r>
-          <w:hyperlink w:anchor="_Toc436249509" w:history="1">
+          <w:hyperlink w:anchor="_Toc436302922" w:history="1">
             <w:r>
               <w:rPr>
                 <w:rStyle w:val="Hyperlink"/>
@@ -667,7 +672,7 @@
                 <w:noProof/>
                 <w:webHidden/>
               </w:rPr>
-              <w:instrText xml:space="preserve"> PAGEREF _Toc436249509 \h </w:instrText>
+              <w:instrText xml:space="preserve"> PAGEREF _Toc436302922 \h </w:instrText>
             </w:r>
             <w:r>
               <w:rPr>
@@ -710,7 +715,7 @@
               <w:noProof/>
             </w:rPr>
           </w:pPr>
-          <w:hyperlink w:anchor="_Toc436249510" w:history="1">
+          <w:hyperlink w:anchor="_Toc436302923" w:history="1">
             <w:r>
               <w:rPr>
                 <w:rStyle w:val="Hyperlink"/>
@@ -751,7 +756,7 @@
                 <w:noProof/>
                 <w:webHidden/>
               </w:rPr>
-              <w:instrText xml:space="preserve"> PAGEREF _Toc436249510 \h </w:instrText>
+              <w:instrText xml:space="preserve"> PAGEREF _Toc436302923 \h </w:instrText>
             </w:r>
             <w:r>
               <w:rPr>
@@ -794,7 +799,7 @@
               <w:noProof/>
             </w:rPr>
           </w:pPr>
-          <w:hyperlink w:anchor="_Toc436249511" w:history="1">
+          <w:hyperlink w:anchor="_Toc436302924" w:history="1">
             <w:r>
               <w:rPr>
                 <w:rStyle w:val="Hyperlink"/>
@@ -835,7 +840,7 @@
                 <w:noProof/>
                 <w:webHidden/>
               </w:rPr>
-              <w:instrText xml:space="preserve"> PAGEREF _Toc436249511 \h </w:instrText>
+              <w:instrText xml:space="preserve"> PAGEREF _Toc436302924 \h </w:instrText>
             </w:r>
             <w:r>
               <w:rPr>
@@ -878,7 +883,7 @@
               <w:noProof/>
             </w:rPr>
           </w:pPr>
-          <w:hyperlink w:anchor="_Toc436249512" w:history="1">
+          <w:hyperlink w:anchor="_Toc436302925" w:history="1">
             <w:r>
               <w:rPr>
                 <w:rStyle w:val="Hyperlink"/>
@@ -919,7 +924,7 @@
                 <w:noProof/>
                 <w:webHidden/>
               </w:rPr>
-              <w:instrText xml:space="preserve"> PAGEREF _Toc436249512 \h </w:instrText>
+              <w:instrText xml:space="preserve"> PAGEREF _Toc436302925 \h </w:instrText>
             </w:r>
             <w:r>
               <w:rPr>
@@ -939,7 +944,7 @@
                 <w:noProof/>
                 <w:webHidden/>
               </w:rPr>
-              <w:t>2</w:t>
+              <w:t>3</w:t>
             </w:r>
             <w:r>
               <w:rPr>
@@ -962,7 +967,7 @@
               <w:noProof/>
             </w:rPr>
           </w:pPr>
-          <w:hyperlink w:anchor="_Toc436249513" w:history="1">
+          <w:hyperlink w:anchor="_Toc436302926" w:history="1">
             <w:r>
               <w:rPr>
                 <w:rStyle w:val="Hyperlink"/>
@@ -1003,7 +1008,7 @@
                 <w:noProof/>
                 <w:webHidden/>
               </w:rPr>
-              <w:instrText xml:space="preserve"> PAGEREF _Toc436249513 \h </w:instrText>
+              <w:instrText xml:space="preserve"> PAGEREF _Toc436302926 \h </w:instrText>
             </w:r>
             <w:r>
               <w:rPr>
@@ -1023,7 +1028,7 @@
                 <w:noProof/>
                 <w:webHidden/>
               </w:rPr>
-              <w:t>2</w:t>
+              <w:t>3</w:t>
             </w:r>
             <w:r>
               <w:rPr>
@@ -1046,7 +1051,7 @@
               <w:noProof/>
             </w:rPr>
           </w:pPr>
-          <w:hyperlink w:anchor="_Toc436249514" w:history="1">
+          <w:hyperlink w:anchor="_Toc436302927" w:history="1">
             <w:r>
               <w:rPr>
                 <w:rStyle w:val="Hyperlink"/>
@@ -1087,7 +1092,7 @@
                 <w:noProof/>
                 <w:webHidden/>
               </w:rPr>
-              <w:instrText xml:space="preserve"> PAGEREF _Toc436249514 \h </w:instrText>
+              <w:instrText xml:space="preserve"> PAGEREF _Toc436302927 \h </w:instrText>
             </w:r>
             <w:r>
               <w:rPr>
@@ -1107,7 +1112,7 @@
                 <w:noProof/>
                 <w:webHidden/>
               </w:rPr>
-              <w:t>3</w:t>
+              <w:t>4</w:t>
             </w:r>
             <w:r>
               <w:rPr>
@@ -1129,7 +1134,7 @@
               <w:noProof/>
             </w:rPr>
           </w:pPr>
-          <w:hyperlink w:anchor="_Toc436249515" w:history="1">
+          <w:hyperlink w:anchor="_Toc436302928" w:history="1">
             <w:r>
               <w:rPr>
                 <w:rStyle w:val="Hyperlink"/>
@@ -1156,7 +1161,7 @@
                 <w:noProof/>
                 <w:webHidden/>
               </w:rPr>
-              <w:instrText xml:space="preserve"> PAGEREF _Toc436249515 \h </w:instrText>
+              <w:instrText xml:space="preserve"> PAGEREF _Toc436302928 \h </w:instrText>
             </w:r>
             <w:r>
               <w:rPr>
@@ -1176,7 +1181,7 @@
                 <w:noProof/>
                 <w:webHidden/>
               </w:rPr>
-              <w:t>3</w:t>
+              <w:t>4</w:t>
             </w:r>
             <w:r>
               <w:rPr>
@@ -1198,7 +1203,7 @@
               <w:noProof/>
             </w:rPr>
           </w:pPr>
-          <w:hyperlink w:anchor="_Toc436249516" w:history="1">
+          <w:hyperlink w:anchor="_Toc436302929" w:history="1">
             <w:r>
               <w:rPr>
                 <w:rStyle w:val="Hyperlink"/>
@@ -1225,7 +1230,7 @@
                 <w:noProof/>
                 <w:webHidden/>
               </w:rPr>
-              <w:instrText xml:space="preserve"> PAGEREF _Toc436249516 \h </w:instrText>
+              <w:instrText xml:space="preserve"> PAGEREF _Toc436302929 \h </w:instrText>
             </w:r>
             <w:r>
               <w:rPr>
@@ -1245,7 +1250,7 @@
                 <w:noProof/>
                 <w:webHidden/>
               </w:rPr>
-              <w:t>4</w:t>
+              <w:t>5</w:t>
             </w:r>
             <w:r>
               <w:rPr>
@@ -1267,7 +1272,7 @@
               <w:noProof/>
             </w:rPr>
           </w:pPr>
-          <w:hyperlink w:anchor="_Toc436249517" w:history="1">
+          <w:hyperlink w:anchor="_Toc436302930" w:history="1">
             <w:r>
               <w:rPr>
                 <w:rStyle w:val="Hyperlink"/>
@@ -1294,7 +1299,7 @@
                 <w:noProof/>
                 <w:webHidden/>
               </w:rPr>
-              <w:instrText xml:space="preserve"> PAGEREF _Toc436249517 \h </w:instrText>
+              <w:instrText xml:space="preserve"> PAGEREF _Toc436302930 \h </w:instrText>
             </w:r>
             <w:r>
               <w:rPr>
@@ -1314,7 +1319,7 @@
                 <w:noProof/>
                 <w:webHidden/>
               </w:rPr>
-              <w:t>5</w:t>
+              <w:t>6</w:t>
             </w:r>
             <w:r>
               <w:rPr>
@@ -1355,7 +1360,7 @@
           <w:szCs w:val="48"/>
         </w:rPr>
       </w:pPr>
-      <w:bookmarkStart w:id="0" w:name="_Toc436249509"/>
+      <w:bookmarkStart w:id="1" w:name="_Toc436302922"/>
       <w:r>
         <w:rPr>
           <w:sz w:val="48"/>
@@ -1364,7 +1369,7 @@
         <w:lastRenderedPageBreak/>
         <w:t>Architecture diagram</w:t>
       </w:r>
-      <w:bookmarkEnd w:id="0"/>
+      <w:bookmarkEnd w:id="1"/>
     </w:p>
     <w:p/>
     <w:p>
@@ -1435,7 +1440,7 @@
           <w:szCs w:val="48"/>
         </w:rPr>
       </w:pPr>
-      <w:bookmarkStart w:id="1" w:name="_Toc436249510"/>
+      <w:bookmarkStart w:id="2" w:name="_Toc436302923"/>
       <w:r>
         <w:rPr>
           <w:sz w:val="48"/>
@@ -1443,7 +1448,7 @@
         </w:rPr>
         <w:t>Interface description</w:t>
       </w:r>
-      <w:bookmarkEnd w:id="1"/>
+      <w:bookmarkEnd w:id="2"/>
     </w:p>
     <w:p/>
     <w:p>
@@ -1458,7 +1463,7 @@
           <w:szCs w:val="32"/>
         </w:rPr>
       </w:pPr>
-      <w:bookmarkStart w:id="2" w:name="_Toc436249511"/>
+      <w:bookmarkStart w:id="3" w:name="_Toc436302924"/>
       <w:r>
         <w:rPr>
           <w:sz w:val="32"/>
@@ -1466,12 +1471,27 @@
         </w:rPr>
         <w:t>Methods</w:t>
       </w:r>
-      <w:bookmarkEnd w:id="2"/>
+      <w:bookmarkEnd w:id="3"/>
     </w:p>
     <w:p>
       <w:pPr>
         <w:ind w:left="360"/>
       </w:pPr>
+      <w:r>
+        <w:t>T</w:t>
+      </w:r>
+      <w:r>
+        <w:t xml:space="preserve">he descriptions </w:t>
+      </w:r>
+      <w:r>
+        <w:t xml:space="preserve">of the methods </w:t>
+      </w:r>
+      <w:r>
+        <w:t>are in the application folder inside the server/client projects</w:t>
+      </w:r>
+      <w:r>
+        <w:t>.</w:t>
+      </w:r>
     </w:p>
     <w:p>
       <w:pPr>
@@ -1485,7 +1505,7 @@
           <w:szCs w:val="32"/>
         </w:rPr>
       </w:pPr>
-      <w:bookmarkStart w:id="3" w:name="_Toc436249512"/>
+      <w:bookmarkStart w:id="4" w:name="_Toc436302925"/>
       <w:r>
         <w:rPr>
           <w:sz w:val="32"/>
@@ -1494,7 +1514,7 @@
         <w:lastRenderedPageBreak/>
         <w:t>Callbacks/Events</w:t>
       </w:r>
-      <w:bookmarkEnd w:id="3"/>
+      <w:bookmarkEnd w:id="4"/>
     </w:p>
     <w:p>
       <w:r>
@@ -1550,8 +1570,6 @@
           </wp:inline>
         </w:drawing>
       </w:r>
-      <w:bookmarkStart w:id="4" w:name="_GoBack"/>
-      <w:bookmarkEnd w:id="4"/>
     </w:p>
     <w:p>
       <w:pPr>
@@ -1565,7 +1583,7 @@
           <w:szCs w:val="48"/>
         </w:rPr>
       </w:pPr>
-      <w:bookmarkStart w:id="5" w:name="_Toc436249513"/>
+      <w:bookmarkStart w:id="5" w:name="_Toc436302926"/>
       <w:r>
         <w:rPr>
           <w:sz w:val="48"/>
@@ -1654,7 +1672,7 @@
           <w:szCs w:val="48"/>
         </w:rPr>
       </w:pPr>
-      <w:bookmarkStart w:id="6" w:name="_Toc436249514"/>
+      <w:bookmarkStart w:id="6" w:name="_Toc436302927"/>
       <w:r>
         <w:rPr>
           <w:sz w:val="48"/>
@@ -1687,7 +1705,7 @@
           <w:szCs w:val="32"/>
         </w:rPr>
       </w:pPr>
-      <w:bookmarkStart w:id="7" w:name="_Toc436249515"/>
+      <w:bookmarkStart w:id="7" w:name="_Toc436302928"/>
       <w:r>
         <w:rPr>
           <w:sz w:val="32"/>
@@ -1733,7 +1751,7 @@
             <v:path o:extrusionok="f" gradientshapeok="t" o:connecttype="rect"/>
             <o:lock v:ext="edit" aspectratio="t"/>
           </v:shapetype>
-          <v:shape id="_x0000_i1025" type="#_x0000_t75" style="width:468pt;height:401pt">
+          <v:shape id="_x0000_i1025" type="#_x0000_t75" style="width:468pt;height:400.5pt">
             <v:imagedata r:id="rId11" o:title="StartGame SquenceDiagram"/>
           </v:shape>
         </w:pict>
@@ -1747,7 +1765,7 @@
           <w:szCs w:val="32"/>
         </w:rPr>
       </w:pPr>
-      <w:bookmarkStart w:id="8" w:name="_Toc436249516"/>
+      <w:bookmarkStart w:id="8" w:name="_Toc436302929"/>
       <w:r>
         <w:rPr>
           <w:sz w:val="32"/>
@@ -1761,7 +1779,7 @@
     <w:p>
       <w:r>
         <w:pict w14:anchorId="08BAFD5A">
-          <v:shape id="_x0000_i1026" type="#_x0000_t75" style="width:468pt;height:401pt">
+          <v:shape id="_x0000_i1026" type="#_x0000_t75" style="width:468pt;height:400.5pt">
             <v:imagedata r:id="rId12" o:title="AnswerQuestion SequenceDiagram"/>
           </v:shape>
         </w:pict>
@@ -1784,7 +1802,7 @@
           <w:szCs w:val="32"/>
         </w:rPr>
       </w:pPr>
-      <w:bookmarkStart w:id="9" w:name="_Toc436249517"/>
+      <w:bookmarkStart w:id="9" w:name="_Toc436302930"/>
       <w:r>
         <w:rPr>
           <w:sz w:val="32"/>
@@ -1799,7 +1817,7 @@
     <w:p>
       <w:r>
         <w:pict w14:anchorId="08961F2B">
-          <v:shape id="_x0000_i1027" type="#_x0000_t75" style="width:468pt;height:401pt">
+          <v:shape id="_x0000_i1027" type="#_x0000_t75" style="width:468pt;height:400.5pt">
             <v:imagedata r:id="rId13" o:title="Win-Lose-Draw SequenceDiagram"/>
           </v:shape>
         </w:pict>
@@ -1826,7 +1844,7 @@
 </file>
 
 <file path=word/endnotes.xml><?xml version="1.0" encoding="utf-8"?>
-<w:endnotes xmlns:wpc="http://schemas.microsoft.com/office/word/2010/wordprocessingCanvas" xmlns:mo="http://schemas.microsoft.com/office/mac/office/2008/main" xmlns:mc="http://schemas.openxmlformats.org/markup-compatibility/2006" xmlns:mv="urn:schemas-microsoft-com:mac:vml" xmlns:o="urn:schemas-microsoft-com:office:office" xmlns:r="http://schemas.openxmlformats.org/officeDocument/2006/relationships" xmlns:m="http://schemas.openxmlformats.org/officeDocument/2006/math" xmlns:v="urn:schemas-microsoft-com:vml" xmlns:wp14="http://schemas.microsoft.com/office/word/2010/wordprocessingDrawing" xmlns:wp="http://schemas.openxmlformats.org/drawingml/2006/wordprocessingDrawing" xmlns:w10="urn:schemas-microsoft-com:office:word" xmlns:w="http://schemas.openxmlformats.org/wordprocessingml/2006/main" xmlns:w14="http://schemas.microsoft.com/office/word/2010/wordml" xmlns:w15="http://schemas.microsoft.com/office/word/2012/wordml" xmlns:wpg="http://schemas.microsoft.com/office/word/2010/wordprocessingGroup" xmlns:wpi="http://schemas.microsoft.com/office/word/2010/wordprocessingInk" xmlns:wne="http://schemas.microsoft.com/office/word/2006/wordml" xmlns:wps="http://schemas.microsoft.com/office/word/2010/wordprocessingShape" mc:Ignorable="w14 w15 wp14">
+<w:endnotes xmlns:wpc="http://schemas.microsoft.com/office/word/2010/wordprocessingCanvas" xmlns:mc="http://schemas.openxmlformats.org/markup-compatibility/2006" xmlns:o="urn:schemas-microsoft-com:office:office" xmlns:r="http://schemas.openxmlformats.org/officeDocument/2006/relationships" xmlns:m="http://schemas.openxmlformats.org/officeDocument/2006/math" xmlns:v="urn:schemas-microsoft-com:vml" xmlns:wp14="http://schemas.microsoft.com/office/word/2010/wordprocessingDrawing" xmlns:wp="http://schemas.openxmlformats.org/drawingml/2006/wordprocessingDrawing" xmlns:w10="urn:schemas-microsoft-com:office:word" xmlns:w="http://schemas.openxmlformats.org/wordprocessingml/2006/main" xmlns:w14="http://schemas.microsoft.com/office/word/2010/wordml" xmlns:w15="http://schemas.microsoft.com/office/word/2012/wordml" xmlns:wpg="http://schemas.microsoft.com/office/word/2010/wordprocessingGroup" xmlns:wpi="http://schemas.microsoft.com/office/word/2010/wordprocessingInk" xmlns:wne="http://schemas.microsoft.com/office/word/2006/wordml" xmlns:wps="http://schemas.microsoft.com/office/word/2010/wordprocessingShape" mc:Ignorable="w14 w15 wp14">
   <w:endnote w:type="separator" w:id="-1">
     <w:p>
       <w:pPr>
@@ -1851,7 +1869,7 @@
 </file>
 
 <file path=word/footnotes.xml><?xml version="1.0" encoding="utf-8"?>
-<w:footnotes xmlns:wpc="http://schemas.microsoft.com/office/word/2010/wordprocessingCanvas" xmlns:mo="http://schemas.microsoft.com/office/mac/office/2008/main" xmlns:mc="http://schemas.openxmlformats.org/markup-compatibility/2006" xmlns:mv="urn:schemas-microsoft-com:mac:vml" xmlns:o="urn:schemas-microsoft-com:office:office" xmlns:r="http://schemas.openxmlformats.org/officeDocument/2006/relationships" xmlns:m="http://schemas.openxmlformats.org/officeDocument/2006/math" xmlns:v="urn:schemas-microsoft-com:vml" xmlns:wp14="http://schemas.microsoft.com/office/word/2010/wordprocessingDrawing" xmlns:wp="http://schemas.openxmlformats.org/drawingml/2006/wordprocessingDrawing" xmlns:w10="urn:schemas-microsoft-com:office:word" xmlns:w="http://schemas.openxmlformats.org/wordprocessingml/2006/main" xmlns:w14="http://schemas.microsoft.com/office/word/2010/wordml" xmlns:w15="http://schemas.microsoft.com/office/word/2012/wordml" xmlns:wpg="http://schemas.microsoft.com/office/word/2010/wordprocessingGroup" xmlns:wpi="http://schemas.microsoft.com/office/word/2010/wordprocessingInk" xmlns:wne="http://schemas.microsoft.com/office/word/2006/wordml" xmlns:wps="http://schemas.microsoft.com/office/word/2010/wordprocessingShape" mc:Ignorable="w14 w15 wp14">
+<w:footnotes xmlns:wpc="http://schemas.microsoft.com/office/word/2010/wordprocessingCanvas" xmlns:mc="http://schemas.openxmlformats.org/markup-compatibility/2006" xmlns:o="urn:schemas-microsoft-com:office:office" xmlns:r="http://schemas.openxmlformats.org/officeDocument/2006/relationships" xmlns:m="http://schemas.openxmlformats.org/officeDocument/2006/math" xmlns:v="urn:schemas-microsoft-com:vml" xmlns:wp14="http://schemas.microsoft.com/office/word/2010/wordprocessingDrawing" xmlns:wp="http://schemas.openxmlformats.org/drawingml/2006/wordprocessingDrawing" xmlns:w10="urn:schemas-microsoft-com:office:word" xmlns:w="http://schemas.openxmlformats.org/wordprocessingml/2006/main" xmlns:w14="http://schemas.microsoft.com/office/word/2010/wordml" xmlns:w15="http://schemas.microsoft.com/office/word/2012/wordml" xmlns:wpg="http://schemas.microsoft.com/office/word/2010/wordprocessingGroup" xmlns:wpi="http://schemas.microsoft.com/office/word/2010/wordprocessingInk" xmlns:wne="http://schemas.microsoft.com/office/word/2006/wordml" xmlns:wps="http://schemas.microsoft.com/office/word/2010/wordprocessingShape" mc:Ignorable="w14 w15 wp14">
   <w:footnote w:type="separator" w:id="-1">
     <w:p>
       <w:pPr>
@@ -1876,7 +1894,7 @@
 </file>
 
 <file path=word/header1.xml><?xml version="1.0" encoding="utf-8"?>
-<w:hdr xmlns:wpc="http://schemas.microsoft.com/office/word/2010/wordprocessingCanvas" xmlns:mo="http://schemas.microsoft.com/office/mac/office/2008/main" xmlns:mc="http://schemas.openxmlformats.org/markup-compatibility/2006" xmlns:mv="urn:schemas-microsoft-com:mac:vml" xmlns:o="urn:schemas-microsoft-com:office:office" xmlns:r="http://schemas.openxmlformats.org/officeDocument/2006/relationships" xmlns:m="http://schemas.openxmlformats.org/officeDocument/2006/math" xmlns:v="urn:schemas-microsoft-com:vml" xmlns:wp14="http://schemas.microsoft.com/office/word/2010/wordprocessingDrawing" xmlns:wp="http://schemas.openxmlformats.org/drawingml/2006/wordprocessingDrawing" xmlns:w10="urn:schemas-microsoft-com:office:word" xmlns:w="http://schemas.openxmlformats.org/wordprocessingml/2006/main" xmlns:w14="http://schemas.microsoft.com/office/word/2010/wordml" xmlns:w15="http://schemas.microsoft.com/office/word/2012/wordml" xmlns:wpg="http://schemas.microsoft.com/office/word/2010/wordprocessingGroup" xmlns:wpi="http://schemas.microsoft.com/office/word/2010/wordprocessingInk" xmlns:wne="http://schemas.microsoft.com/office/word/2006/wordml" xmlns:wps="http://schemas.microsoft.com/office/word/2010/wordprocessingShape" mc:Ignorable="w14 w15 wp14">
+<w:hdr xmlns:wpc="http://schemas.microsoft.com/office/word/2010/wordprocessingCanvas" xmlns:mc="http://schemas.openxmlformats.org/markup-compatibility/2006" xmlns:o="urn:schemas-microsoft-com:office:office" xmlns:r="http://schemas.openxmlformats.org/officeDocument/2006/relationships" xmlns:m="http://schemas.openxmlformats.org/officeDocument/2006/math" xmlns:v="urn:schemas-microsoft-com:vml" xmlns:wp14="http://schemas.microsoft.com/office/word/2010/wordprocessingDrawing" xmlns:wp="http://schemas.openxmlformats.org/drawingml/2006/wordprocessingDrawing" xmlns:w10="urn:schemas-microsoft-com:office:word" xmlns:w="http://schemas.openxmlformats.org/wordprocessingml/2006/main" xmlns:w14="http://schemas.microsoft.com/office/word/2010/wordml" xmlns:w15="http://schemas.microsoft.com/office/word/2012/wordml" xmlns:wpg="http://schemas.microsoft.com/office/word/2010/wordprocessingGroup" xmlns:wpi="http://schemas.microsoft.com/office/word/2010/wordprocessingInk" xmlns:wne="http://schemas.microsoft.com/office/word/2006/wordml" xmlns:wps="http://schemas.microsoft.com/office/word/2010/wordprocessingShape" mc:Ignorable="w14 w15 wp14">
   <w:p>
     <w:pPr>
       <w:pStyle w:val="Header"/>
@@ -2206,7 +2224,7 @@
                                 <w:sz w:val="24"/>
                                 <w:szCs w:val="24"/>
                               </w:rPr>
-                              <w:t>3</w:t>
+                              <w:t>1</w:t>
                             </w:r>
                             <w:r>
                               <w:rPr>
@@ -2241,23 +2259,23 @@
         </mc:Choice>
         <mc:Fallback>
           <w:pict>
-            <v:group w14:anchorId="21B4113C" id="Group_x0020_1" o:spid="_x0000_s1030" style="position:absolute;margin-left:82.7pt;margin-top:0;width:133.9pt;height:80.65pt;z-index:251661312;mso-top-percent:23;mso-position-horizontal:right;mso-position-horizontal-relative:page;mso-position-vertical-relative:page;mso-top-percent:23;mso-width-relative:margin;mso-height-relative:margin" coordsize="1700784,1024128" o:gfxdata="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">
-              <v:group id="Group_x0020_2" o:spid="_x0000_s1031" style="position:absolute;width:1700784;height:1024128" coordsize="1700784,1024128" o:gfxdata="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">
-                <v:rect id="Rectangle_x0020_3" o:spid="_x0000_s1032" style="position:absolute;width:1700784;height:1024128;visibility:visible;mso-wrap-style:square;v-text-anchor:middle" o:gfxdata="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" fillcolor="white [3212]" stroked="f" strokeweight="1pt">
+            <v:group w14:anchorId="21B4113C" id="Group 1" o:spid="_x0000_s1030" style="position:absolute;margin-left:82.7pt;margin-top:0;width:133.9pt;height:80.65pt;z-index:251661312;mso-top-percent:23;mso-position-horizontal:right;mso-position-horizontal-relative:page;mso-position-vertical-relative:page;mso-top-percent:23;mso-width-relative:margin;mso-height-relative:margin" coordsize="17007,10241" o:gfxdata="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">
+              <v:group id="Group 2" o:spid="_x0000_s1031" style="position:absolute;width:17007;height:10241" coordsize="17007,10241" o:gfxdata="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">
+                <v:rect id="Rectangle 3" o:spid="_x0000_s1032" style="position:absolute;width:17007;height:10241;visibility:visible;mso-wrap-style:square;v-text-anchor:middle" o:gfxdata="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" fillcolor="white [3212]" stroked="f" strokeweight="1pt">
                   <v:fill opacity="0"/>
                 </v:rect>
-                <v:shape id="Rectangle_x0020_12" o:spid="_x0000_s1033" style="position:absolute;width:1463040;height:1014984;visibility:visible;mso-wrap-style:square;v-text-anchor:middle" coordsize="1462822,1014481" o:gfxdata="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" path="m0,0l1462822,,1462822,1014481,638269,407899,,0xe" fillcolor="#ffc000 [3204]" stroked="f" strokeweight="1pt">
+                <v:shape id="Rectangle 12" o:spid="_x0000_s1033" style="position:absolute;width:14630;height:10149;visibility:visible;mso-wrap-style:square;v-text-anchor:middle" coordsize="1462822,1014481" o:gfxdata="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" path="m,l1462822,r,1014481l638269,407899,,xe" fillcolor="#ffc000 [3204]" stroked="f" strokeweight="1pt">
                   <v:path arrowok="t" o:connecttype="custom" o:connectlocs="0,0;1463040,0;1463040,1014984;638364,408101;0,0" o:connectangles="0,0,0,0,0"/>
                 </v:shape>
-                <v:rect id="Rectangle_x0020_5" o:spid="_x0000_s1034" style="position:absolute;width:1472184;height:1024128;visibility:visible;mso-wrap-style:square;v-text-anchor:middle" o:gfxdata="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" strokecolor="white [3212]" strokeweight="1pt">
-                  <v:fill r:id="rId2" o:title="" rotate="t" type="frame"/>
+                <v:rect id="Rectangle 5" o:spid="_x0000_s1034" style="position:absolute;width:14721;height:10241;visibility:visible;mso-wrap-style:square;v-text-anchor:middle" o:gfxdata="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" strokecolor="white [3212]" strokeweight="1pt">
+                  <v:fill r:id="rId2" o:title="" recolor="t" rotate="t" type="frame"/>
                 </v:rect>
               </v:group>
-              <v:shapetype id="_x0000_t202" coordsize="21600,21600" o:spt="202" path="m0,0l0,21600,21600,21600,21600,0xe">
+              <v:shapetype id="_x0000_t202" coordsize="21600,21600" o:spt="202" path="m,l,21600r21600,l21600,xe">
                 <v:stroke joinstyle="miter"/>
                 <v:path gradientshapeok="t" o:connecttype="rect"/>
               </v:shapetype>
-              <v:shape id="Text_x0020_Box_x0020_6" o:spid="_x0000_s1035" type="#_x0000_t202" style="position:absolute;left:1032625;top:9510;width:438150;height:375285;visibility:visible;mso-wrap-style:square;v-text-anchor:middle" o:gfxdata="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" filled="f" stroked="f" strokeweight=".5pt">
+              <v:shape id="Text Box 6" o:spid="_x0000_s1035" type="#_x0000_t202" style="position:absolute;left:10326;top:95;width:4381;height:3752;visibility:visible;mso-wrap-style:square;v-text-anchor:middle" o:gfxdata="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" filled="f" stroked="f" strokeweight=".5pt">
                 <v:textbox inset=",7.2pt,,7.2pt">
                   <w:txbxContent>
                     <w:p>
@@ -2304,7 +2322,7 @@
                           <w:sz w:val="24"/>
                           <w:szCs w:val="24"/>
                         </w:rPr>
-                        <w:t>3</w:t>
+                        <w:t>1</w:t>
                       </w:r>
                       <w:r>
                         <w:rPr>
@@ -2330,7 +2348,7 @@
 </file>
 
 <file path=word/header2.xml><?xml version="1.0" encoding="utf-8"?>
-<w:hdr xmlns:wpc="http://schemas.microsoft.com/office/word/2010/wordprocessingCanvas" xmlns:mo="http://schemas.microsoft.com/office/mac/office/2008/main" xmlns:mc="http://schemas.openxmlformats.org/markup-compatibility/2006" xmlns:mv="urn:schemas-microsoft-com:mac:vml" xmlns:o="urn:schemas-microsoft-com:office:office" xmlns:r="http://schemas.openxmlformats.org/officeDocument/2006/relationships" xmlns:m="http://schemas.openxmlformats.org/officeDocument/2006/math" xmlns:v="urn:schemas-microsoft-com:vml" xmlns:wp14="http://schemas.microsoft.com/office/word/2010/wordprocessingDrawing" xmlns:wp="http://schemas.openxmlformats.org/drawingml/2006/wordprocessingDrawing" xmlns:w10="urn:schemas-microsoft-com:office:word" xmlns:w="http://schemas.openxmlformats.org/wordprocessingml/2006/main" xmlns:w14="http://schemas.microsoft.com/office/word/2010/wordml" xmlns:w15="http://schemas.microsoft.com/office/word/2012/wordml" xmlns:wpg="http://schemas.microsoft.com/office/word/2010/wordprocessingGroup" xmlns:wpi="http://schemas.microsoft.com/office/word/2010/wordprocessingInk" xmlns:wne="http://schemas.microsoft.com/office/word/2006/wordml" xmlns:wps="http://schemas.microsoft.com/office/word/2010/wordprocessingShape" mc:Ignorable="w14 w15 wp14">
+<w:hdr xmlns:wpc="http://schemas.microsoft.com/office/word/2010/wordprocessingCanvas" xmlns:mc="http://schemas.openxmlformats.org/markup-compatibility/2006" xmlns:o="urn:schemas-microsoft-com:office:office" xmlns:r="http://schemas.openxmlformats.org/officeDocument/2006/relationships" xmlns:m="http://schemas.openxmlformats.org/officeDocument/2006/math" xmlns:v="urn:schemas-microsoft-com:vml" xmlns:wp14="http://schemas.microsoft.com/office/word/2010/wordprocessingDrawing" xmlns:wp="http://schemas.openxmlformats.org/drawingml/2006/wordprocessingDrawing" xmlns:w10="urn:schemas-microsoft-com:office:word" xmlns:w="http://schemas.openxmlformats.org/wordprocessingml/2006/main" xmlns:w14="http://schemas.microsoft.com/office/word/2010/wordml" xmlns:w15="http://schemas.microsoft.com/office/word/2012/wordml" xmlns:wpg="http://schemas.microsoft.com/office/word/2010/wordprocessingGroup" xmlns:wpi="http://schemas.microsoft.com/office/word/2010/wordprocessingInk" xmlns:wne="http://schemas.microsoft.com/office/word/2006/wordml" xmlns:wps="http://schemas.microsoft.com/office/word/2010/wordprocessingShape" mc:Ignorable="w14 w15 wp14">
   <w:p>
     <w:pPr>
       <w:pStyle w:val="Header"/>
@@ -2695,23 +2713,23 @@
         </mc:Choice>
         <mc:Fallback>
           <w:pict>
-            <v:group w14:anchorId="4115CAA0" id="Group_x0020_167" o:spid="_x0000_s1036" style="position:absolute;margin-left:82.7pt;margin-top:0;width:133.9pt;height:80.65pt;z-index:251659264;mso-top-percent:23;mso-position-horizontal:right;mso-position-horizontal-relative:page;mso-position-vertical-relative:page;mso-top-percent:23;mso-width-relative:margin;mso-height-relative:margin" coordsize="1700784,1024128" o:gfxdata="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">
-              <v:group id="Group_x0020_168" o:spid="_x0000_s1037" style="position:absolute;width:1700784;height:1024128" coordsize="1700784,1024128" o:gfxdata="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">
-                <v:rect id="Rectangle_x0020_169" o:spid="_x0000_s1038" style="position:absolute;width:1700784;height:1024128;visibility:visible;mso-wrap-style:square;v-text-anchor:middle" o:gfxdata="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" fillcolor="white [3212]" stroked="f" strokeweight="1pt">
+            <v:group w14:anchorId="4115CAA0" id="Group 167" o:spid="_x0000_s1036" style="position:absolute;margin-left:82.7pt;margin-top:0;width:133.9pt;height:80.65pt;z-index:251659264;mso-top-percent:23;mso-position-horizontal:right;mso-position-horizontal-relative:page;mso-position-vertical-relative:page;mso-top-percent:23;mso-width-relative:margin;mso-height-relative:margin" coordsize="17007,10241" o:gfxdata="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">
+              <v:group id="Group 168" o:spid="_x0000_s1037" style="position:absolute;width:17007;height:10241" coordsize="17007,10241" o:gfxdata="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">
+                <v:rect id="Rectangle 169" o:spid="_x0000_s1038" style="position:absolute;width:17007;height:10241;visibility:visible;mso-wrap-style:square;v-text-anchor:middle" o:gfxdata="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" fillcolor="white [3212]" stroked="f" strokeweight="1pt">
                   <v:fill opacity="0"/>
                 </v:rect>
-                <v:shape id="Rectangle_x0020_12" o:spid="_x0000_s1039" style="position:absolute;width:1463040;height:1014984;visibility:visible;mso-wrap-style:square;v-text-anchor:middle" coordsize="1462822,1014481" o:gfxdata="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" path="m0,0l1462822,,1462822,1014481,638269,407899,,0xe" fillcolor="#ffc000 [3204]" stroked="f" strokeweight="1pt">
+                <v:shape id="Rectangle 12" o:spid="_x0000_s1039" style="position:absolute;width:14630;height:10149;visibility:visible;mso-wrap-style:square;v-text-anchor:middle" coordsize="1462822,1014481" o:gfxdata="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" path="m,l1462822,r,1014481l638269,407899,,xe" fillcolor="#ffc000 [3204]" stroked="f" strokeweight="1pt">
                   <v:path arrowok="t" o:connecttype="custom" o:connectlocs="0,0;1463040,0;1463040,1014984;638364,408101;0,0" o:connectangles="0,0,0,0,0"/>
                 </v:shape>
-                <v:rect id="Rectangle_x0020_171" o:spid="_x0000_s1040" style="position:absolute;width:1472184;height:1024128;visibility:visible;mso-wrap-style:square;v-text-anchor:middle" o:gfxdata="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" strokecolor="white [3212]" strokeweight="1pt">
-                  <v:fill r:id="rId2" o:title="" rotate="t" type="frame"/>
+                <v:rect id="Rectangle 171" o:spid="_x0000_s1040" style="position:absolute;width:14721;height:10241;visibility:visible;mso-wrap-style:square;v-text-anchor:middle" o:gfxdata="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" strokecolor="white [3212]" strokeweight="1pt">
+                  <v:fill r:id="rId2" o:title="" recolor="t" rotate="t" type="frame"/>
                 </v:rect>
               </v:group>
-              <v:shapetype id="_x0000_t202" coordsize="21600,21600" o:spt="202" path="m0,0l0,21600,21600,21600,21600,0xe">
+              <v:shapetype id="_x0000_t202" coordsize="21600,21600" o:spt="202" path="m,l,21600r21600,l21600,xe">
                 <v:stroke joinstyle="miter"/>
                 <v:path gradientshapeok="t" o:connecttype="rect"/>
               </v:shapetype>
-              <v:shape id="Text_x0020_Box_x0020_172" o:spid="_x0000_s1041" type="#_x0000_t202" style="position:absolute;left:1032625;top:9510;width:438150;height:375285;visibility:visible;mso-wrap-style:square;v-text-anchor:middle" o:gfxdata="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" filled="f" stroked="f" strokeweight=".5pt">
+              <v:shape id="Text Box 172" o:spid="_x0000_s1041" type="#_x0000_t202" style="position:absolute;left:10326;top:95;width:4381;height:3752;visibility:visible;mso-wrap-style:square;v-text-anchor:middle" o:gfxdata="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" filled="f" stroked="f" strokeweight=".5pt">
                 <v:textbox inset=",7.2pt,,7.2pt">
                   <w:txbxContent>
                     <w:p>
@@ -2784,8 +2802,8 @@
 </file>
 
 <file path=word/numbering.xml><?xml version="1.0" encoding="utf-8"?>
-<w:numbering xmlns:wpc="http://schemas.microsoft.com/office/word/2010/wordprocessingCanvas" xmlns:mo="http://schemas.microsoft.com/office/mac/office/2008/main" xmlns:mc="http://schemas.openxmlformats.org/markup-compatibility/2006" xmlns:mv="urn:schemas-microsoft-com:mac:vml" xmlns:o="urn:schemas-microsoft-com:office:office" xmlns:r="http://schemas.openxmlformats.org/officeDocument/2006/relationships" xmlns:m="http://schemas.openxmlformats.org/officeDocument/2006/math" xmlns:v="urn:schemas-microsoft-com:vml" xmlns:wp14="http://schemas.microsoft.com/office/word/2010/wordprocessingDrawing" xmlns:wp="http://schemas.openxmlformats.org/drawingml/2006/wordprocessingDrawing" xmlns:w10="urn:schemas-microsoft-com:office:word" xmlns:w="http://schemas.openxmlformats.org/wordprocessingml/2006/main" xmlns:w14="http://schemas.microsoft.com/office/word/2010/wordml" xmlns:w15="http://schemas.microsoft.com/office/word/2012/wordml" xmlns:wpg="http://schemas.microsoft.com/office/word/2010/wordprocessingGroup" xmlns:wpi="http://schemas.microsoft.com/office/word/2010/wordprocessingInk" xmlns:wne="http://schemas.microsoft.com/office/word/2006/wordml" xmlns:wps="http://schemas.microsoft.com/office/word/2010/wordprocessingShape" mc:Ignorable="w14 w15 wp14">
-  <w:abstractNum w:abstractNumId="0">
+<w:numbering xmlns:wpc="http://schemas.microsoft.com/office/word/2010/wordprocessingCanvas" xmlns:mc="http://schemas.openxmlformats.org/markup-compatibility/2006" xmlns:o="urn:schemas-microsoft-com:office:office" xmlns:r="http://schemas.openxmlformats.org/officeDocument/2006/relationships" xmlns:m="http://schemas.openxmlformats.org/officeDocument/2006/math" xmlns:v="urn:schemas-microsoft-com:vml" xmlns:wp14="http://schemas.microsoft.com/office/word/2010/wordprocessingDrawing" xmlns:wp="http://schemas.openxmlformats.org/drawingml/2006/wordprocessingDrawing" xmlns:w10="urn:schemas-microsoft-com:office:word" xmlns:w="http://schemas.openxmlformats.org/wordprocessingml/2006/main" xmlns:w14="http://schemas.microsoft.com/office/word/2010/wordml" xmlns:w15="http://schemas.microsoft.com/office/word/2012/wordml" xmlns:wpg="http://schemas.microsoft.com/office/word/2010/wordprocessingGroup" xmlns:wpi="http://schemas.microsoft.com/office/word/2010/wordprocessingInk" xmlns:wne="http://schemas.microsoft.com/office/word/2006/wordml" xmlns:wps="http://schemas.microsoft.com/office/word/2010/wordprocessingShape" mc:Ignorable="w14 w15 wp14">
+  <w:abstractNum w:abstractNumId="0" w15:restartNumberingAfterBreak="0">
     <w:nsid w:val="64446193"/>
     <w:multiLevelType w:val="multilevel"/>
     <w:tmpl w:val="7B26CFE2"/>
@@ -2929,7 +2947,7 @@
       </w:pPr>
     </w:pPrDefault>
   </w:docDefaults>
-  <w:latentStyles w:defLockedState="0" w:defUIPriority="99" w:defSemiHidden="0" w:defUnhideWhenUsed="0" w:defQFormat="0" w:count="380">
+  <w:latentStyles w:defLockedState="0" w:defUIPriority="99" w:defSemiHidden="0" w:defUnhideWhenUsed="0" w:defQFormat="0" w:count="371">
     <w:lsdException w:name="Normal" w:uiPriority="0" w:qFormat="1"/>
     <w:lsdException w:name="heading 1" w:uiPriority="9" w:qFormat="1"/>
     <w:lsdException w:name="heading 2" w:semiHidden="1" w:uiPriority="9" w:unhideWhenUsed="1" w:qFormat="1"/>
@@ -3832,7 +3850,7 @@
 </file>
 
 <file path=customXml/itemProps1.xml><?xml version="1.0" encoding="utf-8"?>
-<ds:datastoreItem xmlns:ds="http://schemas.openxmlformats.org/officeDocument/2006/customXml" ds:itemID="{806B58EB-B205-264A-8BCF-0F5C35EE1F9C}">
+<ds:datastoreItem xmlns:ds="http://schemas.openxmlformats.org/officeDocument/2006/customXml" ds:itemID="{FAE88F14-7F6E-44C4-97E5-70D71C461957}">
   <ds:schemaRefs>
     <ds:schemaRef ds:uri="http://schemas.openxmlformats.org/officeDocument/2006/bibliography"/>
   </ds:schemaRefs>

</xml_diff>